<commit_message>
added register and load_user function with database SQLite3
</commit_message>
<xml_diff>
--- a/2022网络课程设计--软件设计要求.docx
+++ b/2022网络课程设计--软件设计要求.docx
@@ -1,6 +1,6 @@
 
 <file path=word/document.xml><?xml version="1.0" encoding="utf-8"?>
-<w:document xmlns:wpc="http://schemas.microsoft.com/office/word/2010/wordprocessingCanvas" xmlns:cx="http://schemas.microsoft.com/office/drawing/2014/chartex" xmlns:mc="http://schemas.openxmlformats.org/markup-compatibility/2006" xmlns:o="urn:schemas-microsoft-com:office:office" xmlns:r="http://schemas.openxmlformats.org/officeDocument/2006/relationships" xmlns:m="http://schemas.openxmlformats.org/officeDocument/2006/math" xmlns:v="urn:schemas-microsoft-com:vml" xmlns:wp14="http://schemas.microsoft.com/office/word/2010/wordprocessingDrawing" xmlns:wp="http://schemas.openxmlformats.org/drawingml/2006/wordprocessingDrawing" xmlns:w10="urn:schemas-microsoft-com:office:word" xmlns:w="http://schemas.openxmlformats.org/wordprocessingml/2006/main" xmlns:w14="http://schemas.microsoft.com/office/word/2010/wordml" xmlns:w15="http://schemas.microsoft.com/office/word/2012/wordml" xmlns:w16se="http://schemas.microsoft.com/office/word/2015/wordml/symex" xmlns:wpg="http://schemas.microsoft.com/office/word/2010/wordprocessingGroup" xmlns:wpi="http://schemas.microsoft.com/office/word/2010/wordprocessingInk" xmlns:wne="http://schemas.microsoft.com/office/word/2006/wordml" xmlns:wps="http://schemas.microsoft.com/office/word/2010/wordprocessingShape" mc:Ignorable="w14 w15 w16se wp14">
+<w:document xmlns:wpc="http://schemas.microsoft.com/office/word/2010/wordprocessingCanvas" xmlns:cx="http://schemas.microsoft.com/office/drawing/2014/chartex" xmlns:cx1="http://schemas.microsoft.com/office/drawing/2015/9/8/chartex" xmlns:cx2="http://schemas.microsoft.com/office/drawing/2015/10/21/chartex" xmlns:cx3="http://schemas.microsoft.com/office/drawing/2016/5/9/chartex" xmlns:cx4="http://schemas.microsoft.com/office/drawing/2016/5/10/chartex" xmlns:cx5="http://schemas.microsoft.com/office/drawing/2016/5/11/chartex" xmlns:cx6="http://schemas.microsoft.com/office/drawing/2016/5/12/chartex" xmlns:cx7="http://schemas.microsoft.com/office/drawing/2016/5/13/chartex" xmlns:cx8="http://schemas.microsoft.com/office/drawing/2016/5/14/chartex" xmlns:mc="http://schemas.openxmlformats.org/markup-compatibility/2006" xmlns:aink="http://schemas.microsoft.com/office/drawing/2016/ink" xmlns:am3d="http://schemas.microsoft.com/office/drawing/2017/model3d" xmlns:o="urn:schemas-microsoft-com:office:office" xmlns:oel="http://schemas.microsoft.com/office/2019/extlst" xmlns:r="http://schemas.openxmlformats.org/officeDocument/2006/relationships" xmlns:m="http://schemas.openxmlformats.org/officeDocument/2006/math" xmlns:v="urn:schemas-microsoft-com:vml" xmlns:wp14="http://schemas.microsoft.com/office/word/2010/wordprocessingDrawing" xmlns:wp="http://schemas.openxmlformats.org/drawingml/2006/wordprocessingDrawing" xmlns:w10="urn:schemas-microsoft-com:office:word" xmlns:w="http://schemas.openxmlformats.org/wordprocessingml/2006/main" xmlns:w14="http://schemas.microsoft.com/office/word/2010/wordml" xmlns:w15="http://schemas.microsoft.com/office/word/2012/wordml" xmlns:w16cex="http://schemas.microsoft.com/office/word/2018/wordml/cex" xmlns:w16cid="http://schemas.microsoft.com/office/word/2016/wordml/cid" xmlns:w16="http://schemas.microsoft.com/office/word/2018/wordml" xmlns:w16sdtdh="http://schemas.microsoft.com/office/word/2020/wordml/sdtdatahash" xmlns:w16se="http://schemas.microsoft.com/office/word/2015/wordml/symex" xmlns:wpg="http://schemas.microsoft.com/office/word/2010/wordprocessingGroup" xmlns:wpi="http://schemas.microsoft.com/office/word/2010/wordprocessingInk" xmlns:wne="http://schemas.microsoft.com/office/word/2006/wordml" xmlns:wps="http://schemas.microsoft.com/office/word/2010/wordprocessingShape" mc:Ignorable="w14 w15 w16se w16cid w16 w16cex w16sdtdh wp14">
   <w:body>
     <w:p>
       <w:pPr>
@@ -491,6 +491,42 @@
           <w:sz w:val="21"/>
           <w:szCs w:val="21"/>
         </w:rPr>
+        <w:t>，S</w:t>
+      </w:r>
+      <w:r>
+        <w:rPr>
+          <w:rFonts w:ascii="宋体" w:eastAsia="宋体" w:hAnsi="宋体"/>
+          <w:b w:val="0"/>
+          <w:sz w:val="21"/>
+          <w:szCs w:val="21"/>
+        </w:rPr>
+        <w:t>QL</w:t>
+      </w:r>
+      <w:r>
+        <w:rPr>
+          <w:rFonts w:ascii="宋体" w:eastAsia="宋体" w:hAnsi="宋体" w:hint="eastAsia"/>
+          <w:b w:val="0"/>
+          <w:sz w:val="21"/>
+          <w:szCs w:val="21"/>
+        </w:rPr>
+        <w:t>ite</w:t>
+      </w:r>
+      <w:r>
+        <w:rPr>
+          <w:rFonts w:ascii="宋体" w:eastAsia="宋体" w:hAnsi="宋体"/>
+          <w:b w:val="0"/>
+          <w:sz w:val="21"/>
+          <w:szCs w:val="21"/>
+        </w:rPr>
+        <w:t>3</w:t>
+      </w:r>
+      <w:r>
+        <w:rPr>
+          <w:rFonts w:ascii="宋体" w:eastAsia="宋体" w:hAnsi="宋体" w:hint="eastAsia"/>
+          <w:b w:val="0"/>
+          <w:sz w:val="21"/>
+          <w:szCs w:val="21"/>
+        </w:rPr>
         <w:t>等</w:t>
       </w:r>
       <w:r>
@@ -577,17 +613,7 @@
           <w:szCs w:val="21"/>
           <w:lang w:val="en-GB"/>
         </w:rPr>
-        <w:t>，在实验报告中要求注明每个人所完成的具体任</w:t>
-      </w:r>
-      <w:bookmarkStart w:id="3" w:name="_GoBack"/>
-      <w:bookmarkEnd w:id="3"/>
-      <w:r>
-        <w:rPr>
-          <w:rFonts w:hint="eastAsia"/>
-          <w:szCs w:val="21"/>
-          <w:lang w:val="en-GB"/>
-        </w:rPr>
-        <w:t>务，并注明哪</w:t>
+        <w:t>，在实验报告中要求注明每个人所完成的具体任务，并注明哪</w:t>
       </w:r>
       <w:r>
         <w:rPr>
@@ -1060,7 +1086,7 @@
 </file>
 
 <file path=word/endnotes.xml><?xml version="1.0" encoding="utf-8"?>
-<w:endnotes xmlns:wpc="http://schemas.microsoft.com/office/word/2010/wordprocessingCanvas" xmlns:cx="http://schemas.microsoft.com/office/drawing/2014/chartex" xmlns:mc="http://schemas.openxmlformats.org/markup-compatibility/2006" xmlns:o="urn:schemas-microsoft-com:office:office" xmlns:r="http://schemas.openxmlformats.org/officeDocument/2006/relationships" xmlns:m="http://schemas.openxmlformats.org/officeDocument/2006/math" xmlns:v="urn:schemas-microsoft-com:vml" xmlns:wp14="http://schemas.microsoft.com/office/word/2010/wordprocessingDrawing" xmlns:wp="http://schemas.openxmlformats.org/drawingml/2006/wordprocessingDrawing" xmlns:w10="urn:schemas-microsoft-com:office:word" xmlns:w="http://schemas.openxmlformats.org/wordprocessingml/2006/main" xmlns:w14="http://schemas.microsoft.com/office/word/2010/wordml" xmlns:w15="http://schemas.microsoft.com/office/word/2012/wordml" xmlns:w16se="http://schemas.microsoft.com/office/word/2015/wordml/symex" xmlns:wpg="http://schemas.microsoft.com/office/word/2010/wordprocessingGroup" xmlns:wpi="http://schemas.microsoft.com/office/word/2010/wordprocessingInk" xmlns:wne="http://schemas.microsoft.com/office/word/2006/wordml" xmlns:wps="http://schemas.microsoft.com/office/word/2010/wordprocessingShape" mc:Ignorable="w14 w15 w16se wp14">
+<w:endnotes xmlns:wpc="http://schemas.microsoft.com/office/word/2010/wordprocessingCanvas" xmlns:cx="http://schemas.microsoft.com/office/drawing/2014/chartex" xmlns:cx1="http://schemas.microsoft.com/office/drawing/2015/9/8/chartex" xmlns:cx2="http://schemas.microsoft.com/office/drawing/2015/10/21/chartex" xmlns:cx3="http://schemas.microsoft.com/office/drawing/2016/5/9/chartex" xmlns:cx4="http://schemas.microsoft.com/office/drawing/2016/5/10/chartex" xmlns:cx5="http://schemas.microsoft.com/office/drawing/2016/5/11/chartex" xmlns:cx6="http://schemas.microsoft.com/office/drawing/2016/5/12/chartex" xmlns:cx7="http://schemas.microsoft.com/office/drawing/2016/5/13/chartex" xmlns:cx8="http://schemas.microsoft.com/office/drawing/2016/5/14/chartex" xmlns:mc="http://schemas.openxmlformats.org/markup-compatibility/2006" xmlns:aink="http://schemas.microsoft.com/office/drawing/2016/ink" xmlns:am3d="http://schemas.microsoft.com/office/drawing/2017/model3d" xmlns:o="urn:schemas-microsoft-com:office:office" xmlns:oel="http://schemas.microsoft.com/office/2019/extlst" xmlns:r="http://schemas.openxmlformats.org/officeDocument/2006/relationships" xmlns:m="http://schemas.openxmlformats.org/officeDocument/2006/math" xmlns:v="urn:schemas-microsoft-com:vml" xmlns:wp14="http://schemas.microsoft.com/office/word/2010/wordprocessingDrawing" xmlns:wp="http://schemas.openxmlformats.org/drawingml/2006/wordprocessingDrawing" xmlns:w10="urn:schemas-microsoft-com:office:word" xmlns:w="http://schemas.openxmlformats.org/wordprocessingml/2006/main" xmlns:w14="http://schemas.microsoft.com/office/word/2010/wordml" xmlns:w15="http://schemas.microsoft.com/office/word/2012/wordml" xmlns:w16cex="http://schemas.microsoft.com/office/word/2018/wordml/cex" xmlns:w16cid="http://schemas.microsoft.com/office/word/2016/wordml/cid" xmlns:w16="http://schemas.microsoft.com/office/word/2018/wordml" xmlns:w16sdtdh="http://schemas.microsoft.com/office/word/2020/wordml/sdtdatahash" xmlns:w16se="http://schemas.microsoft.com/office/word/2015/wordml/symex" xmlns:wpg="http://schemas.microsoft.com/office/word/2010/wordprocessingGroup" xmlns:wpi="http://schemas.microsoft.com/office/word/2010/wordprocessingInk" xmlns:wne="http://schemas.microsoft.com/office/word/2006/wordml" xmlns:wps="http://schemas.microsoft.com/office/word/2010/wordprocessingShape" mc:Ignorable="w14 w15 w16se w16cid w16 w16cex w16sdtdh wp14">
   <w:endnote w:type="separator" w:id="-1">
     <w:p>
       <w:r>
@@ -1079,7 +1105,7 @@
 </file>
 
 <file path=word/footnotes.xml><?xml version="1.0" encoding="utf-8"?>
-<w:footnotes xmlns:wpc="http://schemas.microsoft.com/office/word/2010/wordprocessingCanvas" xmlns:cx="http://schemas.microsoft.com/office/drawing/2014/chartex" xmlns:mc="http://schemas.openxmlformats.org/markup-compatibility/2006" xmlns:o="urn:schemas-microsoft-com:office:office" xmlns:r="http://schemas.openxmlformats.org/officeDocument/2006/relationships" xmlns:m="http://schemas.openxmlformats.org/officeDocument/2006/math" xmlns:v="urn:schemas-microsoft-com:vml" xmlns:wp14="http://schemas.microsoft.com/office/word/2010/wordprocessingDrawing" xmlns:wp="http://schemas.openxmlformats.org/drawingml/2006/wordprocessingDrawing" xmlns:w10="urn:schemas-microsoft-com:office:word" xmlns:w="http://schemas.openxmlformats.org/wordprocessingml/2006/main" xmlns:w14="http://schemas.microsoft.com/office/word/2010/wordml" xmlns:w15="http://schemas.microsoft.com/office/word/2012/wordml" xmlns:w16se="http://schemas.microsoft.com/office/word/2015/wordml/symex" xmlns:wpg="http://schemas.microsoft.com/office/word/2010/wordprocessingGroup" xmlns:wpi="http://schemas.microsoft.com/office/word/2010/wordprocessingInk" xmlns:wne="http://schemas.microsoft.com/office/word/2006/wordml" xmlns:wps="http://schemas.microsoft.com/office/word/2010/wordprocessingShape" mc:Ignorable="w14 w15 w16se wp14">
+<w:footnotes xmlns:wpc="http://schemas.microsoft.com/office/word/2010/wordprocessingCanvas" xmlns:cx="http://schemas.microsoft.com/office/drawing/2014/chartex" xmlns:cx1="http://schemas.microsoft.com/office/drawing/2015/9/8/chartex" xmlns:cx2="http://schemas.microsoft.com/office/drawing/2015/10/21/chartex" xmlns:cx3="http://schemas.microsoft.com/office/drawing/2016/5/9/chartex" xmlns:cx4="http://schemas.microsoft.com/office/drawing/2016/5/10/chartex" xmlns:cx5="http://schemas.microsoft.com/office/drawing/2016/5/11/chartex" xmlns:cx6="http://schemas.microsoft.com/office/drawing/2016/5/12/chartex" xmlns:cx7="http://schemas.microsoft.com/office/drawing/2016/5/13/chartex" xmlns:cx8="http://schemas.microsoft.com/office/drawing/2016/5/14/chartex" xmlns:mc="http://schemas.openxmlformats.org/markup-compatibility/2006" xmlns:aink="http://schemas.microsoft.com/office/drawing/2016/ink" xmlns:am3d="http://schemas.microsoft.com/office/drawing/2017/model3d" xmlns:o="urn:schemas-microsoft-com:office:office" xmlns:oel="http://schemas.microsoft.com/office/2019/extlst" xmlns:r="http://schemas.openxmlformats.org/officeDocument/2006/relationships" xmlns:m="http://schemas.openxmlformats.org/officeDocument/2006/math" xmlns:v="urn:schemas-microsoft-com:vml" xmlns:wp14="http://schemas.microsoft.com/office/word/2010/wordprocessingDrawing" xmlns:wp="http://schemas.openxmlformats.org/drawingml/2006/wordprocessingDrawing" xmlns:w10="urn:schemas-microsoft-com:office:word" xmlns:w="http://schemas.openxmlformats.org/wordprocessingml/2006/main" xmlns:w14="http://schemas.microsoft.com/office/word/2010/wordml" xmlns:w15="http://schemas.microsoft.com/office/word/2012/wordml" xmlns:w16cex="http://schemas.microsoft.com/office/word/2018/wordml/cex" xmlns:w16cid="http://schemas.microsoft.com/office/word/2016/wordml/cid" xmlns:w16="http://schemas.microsoft.com/office/word/2018/wordml" xmlns:w16sdtdh="http://schemas.microsoft.com/office/word/2020/wordml/sdtdatahash" xmlns:w16se="http://schemas.microsoft.com/office/word/2015/wordml/symex" xmlns:wpg="http://schemas.microsoft.com/office/word/2010/wordprocessingGroup" xmlns:wpi="http://schemas.microsoft.com/office/word/2010/wordprocessingInk" xmlns:wne="http://schemas.microsoft.com/office/word/2006/wordml" xmlns:wps="http://schemas.microsoft.com/office/word/2010/wordprocessingShape" mc:Ignorable="w14 w15 w16se w16cid w16 w16cex w16sdtdh wp14">
   <w:footnote w:type="separator" w:id="-1">
     <w:p>
       <w:r>
@@ -1098,7 +1124,7 @@
 </file>
 
 <file path=word/numbering.xml><?xml version="1.0" encoding="utf-8"?>
-<w:numbering xmlns:wpc="http://schemas.microsoft.com/office/word/2010/wordprocessingCanvas" xmlns:cx="http://schemas.microsoft.com/office/drawing/2014/chartex" xmlns:mc="http://schemas.openxmlformats.org/markup-compatibility/2006" xmlns:o="urn:schemas-microsoft-com:office:office" xmlns:r="http://schemas.openxmlformats.org/officeDocument/2006/relationships" xmlns:m="http://schemas.openxmlformats.org/officeDocument/2006/math" xmlns:v="urn:schemas-microsoft-com:vml" xmlns:wp14="http://schemas.microsoft.com/office/word/2010/wordprocessingDrawing" xmlns:wp="http://schemas.openxmlformats.org/drawingml/2006/wordprocessingDrawing" xmlns:w10="urn:schemas-microsoft-com:office:word" xmlns:w="http://schemas.openxmlformats.org/wordprocessingml/2006/main" xmlns:w14="http://schemas.microsoft.com/office/word/2010/wordml" xmlns:w15="http://schemas.microsoft.com/office/word/2012/wordml" xmlns:w16se="http://schemas.microsoft.com/office/word/2015/wordml/symex" xmlns:wpg="http://schemas.microsoft.com/office/word/2010/wordprocessingGroup" xmlns:wpi="http://schemas.microsoft.com/office/word/2010/wordprocessingInk" xmlns:wne="http://schemas.microsoft.com/office/word/2006/wordml" xmlns:wps="http://schemas.microsoft.com/office/word/2010/wordprocessingShape" mc:Ignorable="w14 w15 w16se wp14">
+<w:numbering xmlns:wpc="http://schemas.microsoft.com/office/word/2010/wordprocessingCanvas" xmlns:cx="http://schemas.microsoft.com/office/drawing/2014/chartex" xmlns:cx1="http://schemas.microsoft.com/office/drawing/2015/9/8/chartex" xmlns:cx2="http://schemas.microsoft.com/office/drawing/2015/10/21/chartex" xmlns:cx3="http://schemas.microsoft.com/office/drawing/2016/5/9/chartex" xmlns:cx4="http://schemas.microsoft.com/office/drawing/2016/5/10/chartex" xmlns:cx5="http://schemas.microsoft.com/office/drawing/2016/5/11/chartex" xmlns:cx6="http://schemas.microsoft.com/office/drawing/2016/5/12/chartex" xmlns:cx7="http://schemas.microsoft.com/office/drawing/2016/5/13/chartex" xmlns:cx8="http://schemas.microsoft.com/office/drawing/2016/5/14/chartex" xmlns:mc="http://schemas.openxmlformats.org/markup-compatibility/2006" xmlns:aink="http://schemas.microsoft.com/office/drawing/2016/ink" xmlns:am3d="http://schemas.microsoft.com/office/drawing/2017/model3d" xmlns:o="urn:schemas-microsoft-com:office:office" xmlns:oel="http://schemas.microsoft.com/office/2019/extlst" xmlns:r="http://schemas.openxmlformats.org/officeDocument/2006/relationships" xmlns:m="http://schemas.openxmlformats.org/officeDocument/2006/math" xmlns:v="urn:schemas-microsoft-com:vml" xmlns:wp14="http://schemas.microsoft.com/office/word/2010/wordprocessingDrawing" xmlns:wp="http://schemas.openxmlformats.org/drawingml/2006/wordprocessingDrawing" xmlns:w10="urn:schemas-microsoft-com:office:word" xmlns:w="http://schemas.openxmlformats.org/wordprocessingml/2006/main" xmlns:w14="http://schemas.microsoft.com/office/word/2010/wordml" xmlns:w15="http://schemas.microsoft.com/office/word/2012/wordml" xmlns:w16cex="http://schemas.microsoft.com/office/word/2018/wordml/cex" xmlns:w16cid="http://schemas.microsoft.com/office/word/2016/wordml/cid" xmlns:w16="http://schemas.microsoft.com/office/word/2018/wordml" xmlns:w16sdtdh="http://schemas.microsoft.com/office/word/2020/wordml/sdtdatahash" xmlns:w16se="http://schemas.microsoft.com/office/word/2015/wordml/symex" xmlns:wpg="http://schemas.microsoft.com/office/word/2010/wordprocessingGroup" xmlns:wpi="http://schemas.microsoft.com/office/word/2010/wordprocessingInk" xmlns:wne="http://schemas.microsoft.com/office/word/2006/wordml" xmlns:wps="http://schemas.microsoft.com/office/word/2010/wordprocessingShape" mc:Ignorable="w14 w15 w16se w16cid w16 w16cex w16sdtdh wp14">
   <w:abstractNum w:abstractNumId="0" w15:restartNumberingAfterBreak="0">
     <w:nsid w:val="35856D4D"/>
     <w:multiLevelType w:val="hybridMultilevel"/>
@@ -1449,23 +1475,23 @@
       </w:pPr>
     </w:lvl>
   </w:abstractNum>
-  <w:num w:numId="1">
+  <w:num w:numId="1" w16cid:durableId="124467846">
     <w:abstractNumId w:val="0"/>
   </w:num>
-  <w:num w:numId="2">
+  <w:num w:numId="2" w16cid:durableId="589437194">
     <w:abstractNumId w:val="2"/>
   </w:num>
-  <w:num w:numId="3">
+  <w:num w:numId="3" w16cid:durableId="1351638612">
     <w:abstractNumId w:val="3"/>
   </w:num>
-  <w:num w:numId="4">
+  <w:num w:numId="4" w16cid:durableId="1803959365">
     <w:abstractNumId w:val="1"/>
   </w:num>
 </w:numbering>
 </file>
 
 <file path=word/styles.xml><?xml version="1.0" encoding="utf-8"?>
-<w:styles xmlns:mc="http://schemas.openxmlformats.org/markup-compatibility/2006" xmlns:r="http://schemas.openxmlformats.org/officeDocument/2006/relationships" xmlns:w="http://schemas.openxmlformats.org/wordprocessingml/2006/main" xmlns:w14="http://schemas.microsoft.com/office/word/2010/wordml" xmlns:w15="http://schemas.microsoft.com/office/word/2012/wordml" xmlns:w16se="http://schemas.microsoft.com/office/word/2015/wordml/symex" mc:Ignorable="w14 w15 w16se">
+<w:styles xmlns:mc="http://schemas.openxmlformats.org/markup-compatibility/2006" xmlns:r="http://schemas.openxmlformats.org/officeDocument/2006/relationships" xmlns:w="http://schemas.openxmlformats.org/wordprocessingml/2006/main" xmlns:w14="http://schemas.microsoft.com/office/word/2010/wordml" xmlns:w15="http://schemas.microsoft.com/office/word/2012/wordml" xmlns:w16cex="http://schemas.microsoft.com/office/word/2018/wordml/cex" xmlns:w16cid="http://schemas.microsoft.com/office/word/2016/wordml/cid" xmlns:w16="http://schemas.microsoft.com/office/word/2018/wordml" xmlns:w16sdtdh="http://schemas.microsoft.com/office/word/2020/wordml/sdtdatahash" xmlns:w16se="http://schemas.microsoft.com/office/word/2015/wordml/symex" mc:Ignorable="w14 w15 w16se w16cid w16 w16cex w16sdtdh">
   <w:docDefaults>
     <w:rPrDefault>
       <w:rPr>
@@ -1475,7 +1501,7 @@
     </w:rPrDefault>
     <w:pPrDefault/>
   </w:docDefaults>
-  <w:latentStyles w:defLockedState="0" w:defUIPriority="0" w:defSemiHidden="0" w:defUnhideWhenUsed="0" w:defQFormat="0" w:count="371">
+  <w:latentStyles w:defLockedState="0" w:defUIPriority="0" w:defSemiHidden="0" w:defUnhideWhenUsed="0" w:defQFormat="0" w:count="376">
     <w:lsdException w:name="Normal" w:qFormat="1"/>
     <w:lsdException w:name="heading 1" w:qFormat="1"/>
     <w:lsdException w:name="heading 2" w:semiHidden="1" w:unhideWhenUsed="1" w:qFormat="1"/>
@@ -1575,7 +1601,6 @@
     <w:lsdException w:name="HTML Sample" w:semiHidden="1" w:unhideWhenUsed="1"/>
     <w:lsdException w:name="HTML Typewriter" w:semiHidden="1" w:unhideWhenUsed="1"/>
     <w:lsdException w:name="HTML Variable" w:semiHidden="1" w:unhideWhenUsed="1"/>
-    <w:lsdException w:name="Normal Table" w:semiHidden="1" w:unhideWhenUsed="1"/>
     <w:lsdException w:name="annotation subject" w:semiHidden="1" w:unhideWhenUsed="1"/>
     <w:lsdException w:name="No List" w:semiHidden="1" w:unhideWhenUsed="1"/>
     <w:lsdException w:name="Outline List 1" w:semiHidden="1" w:unhideWhenUsed="1"/>
@@ -1618,11 +1643,8 @@
     <w:lsdException w:name="Table Contemporary" w:semiHidden="1" w:unhideWhenUsed="1"/>
     <w:lsdException w:name="Table Elegant" w:semiHidden="1" w:unhideWhenUsed="1"/>
     <w:lsdException w:name="Table Professional" w:semiHidden="1" w:unhideWhenUsed="1"/>
-    <w:lsdException w:name="Table Subtle 1" w:semiHidden="1" w:unhideWhenUsed="1"/>
     <w:lsdException w:name="Table Subtle 2" w:semiHidden="1" w:unhideWhenUsed="1"/>
     <w:lsdException w:name="Table Web 1" w:semiHidden="1" w:unhideWhenUsed="1"/>
-    <w:lsdException w:name="Table Web 2" w:semiHidden="1" w:unhideWhenUsed="1"/>
-    <w:lsdException w:name="Table Web 3" w:semiHidden="1" w:unhideWhenUsed="1"/>
     <w:lsdException w:name="Balloon Text" w:semiHidden="1" w:unhideWhenUsed="1"/>
     <w:lsdException w:name="Table Theme" w:semiHidden="1" w:unhideWhenUsed="1"/>
     <w:lsdException w:name="Placeholder Text" w:semiHidden="1" w:uiPriority="99"/>
@@ -1840,6 +1862,11 @@
     <w:lsdException w:name="List Table 5 Dark Accent 6" w:uiPriority="50"/>
     <w:lsdException w:name="List Table 6 Colorful Accent 6" w:uiPriority="51"/>
     <w:lsdException w:name="List Table 7 Colorful Accent 6" w:uiPriority="52"/>
+    <w:lsdException w:name="Mention" w:semiHidden="1" w:uiPriority="99" w:unhideWhenUsed="1"/>
+    <w:lsdException w:name="Smart Hyperlink" w:semiHidden="1" w:uiPriority="99" w:unhideWhenUsed="1"/>
+    <w:lsdException w:name="Hashtag" w:semiHidden="1" w:uiPriority="99" w:unhideWhenUsed="1"/>
+    <w:lsdException w:name="Unresolved Mention" w:semiHidden="1" w:uiPriority="99" w:unhideWhenUsed="1"/>
+    <w:lsdException w:name="Smart Link" w:semiHidden="1" w:uiPriority="99" w:unhideWhenUsed="1"/>
   </w:latentStyles>
   <w:style w:type="paragraph" w:default="1" w:styleId="a">
     <w:name w:val="Normal"/>
@@ -1877,6 +1904,7 @@
   <w:style w:type="character" w:default="1" w:styleId="a0">
     <w:name w:val="Default Paragraph Font"/>
     <w:uiPriority w:val="1"/>
+    <w:semiHidden/>
     <w:unhideWhenUsed/>
   </w:style>
   <w:style w:type="table" w:default="1" w:styleId="a1">

</xml_diff>